<commit_message>
Atualizando Relatorio atividade 03
</commit_message>
<xml_diff>
--- a/Relatorio atividade 03.docx
+++ b/Relatorio atividade 03.docx
@@ -29,6 +29,9 @@
     </w:p>
     <w:p>
       <w:r>
+        <w:rPr>
+          <w:noProof/>
+        </w:rPr>
         <w:drawing>
           <wp:inline distT="0" distB="0" distL="0" distR="0" wp14:anchorId="2CBA1D4C" wp14:editId="318A3DB9">
             <wp:extent cx="3610479" cy="1981477"/>
@@ -78,6 +81,10 @@
     </w:p>
     <w:p>
       <w:r>
+        <w:rPr>
+          <w:noProof/>
+          <w:u w:val="single"/>
+        </w:rPr>
         <w:drawing>
           <wp:inline distT="0" distB="0" distL="0" distR="0" wp14:anchorId="547690F1" wp14:editId="6E323EE7">
             <wp:extent cx="5400040" cy="2736850"/>
@@ -117,6 +124,9 @@
     </w:p>
     <w:p>
       <w:r>
+        <w:rPr>
+          <w:noProof/>
+        </w:rPr>
         <w:drawing>
           <wp:inline distT="0" distB="0" distL="0" distR="0" wp14:anchorId="12F57A57" wp14:editId="703A3401">
             <wp:extent cx="5400040" cy="1671320"/>
@@ -154,6 +164,86 @@
         </w:drawing>
       </w:r>
     </w:p>
+    <w:p>
+      <w:r>
+        <w:lastRenderedPageBreak/>
+        <w:drawing>
+          <wp:inline distT="0" distB="0" distL="0" distR="0" wp14:anchorId="540D4C90" wp14:editId="61F9874E">
+            <wp:extent cx="5400040" cy="2044700"/>
+            <wp:effectExtent l="0" t="0" r="0" b="0"/>
+            <wp:docPr id="1253595955" name="Imagem 1" descr="Uma imagem com texto, captura de ecrã, software, Software de multimédia&#10;&#10;Os conteúdos gerados por IA podem estar incorretos."/>
+            <wp:cNvGraphicFramePr>
+              <a:graphicFrameLocks xmlns:a="http://schemas.openxmlformats.org/drawingml/2006/main" noChangeAspect="1"/>
+            </wp:cNvGraphicFramePr>
+            <a:graphic xmlns:a="http://schemas.openxmlformats.org/drawingml/2006/main">
+              <a:graphicData uri="http://schemas.openxmlformats.org/drawingml/2006/picture">
+                <pic:pic xmlns:pic="http://schemas.openxmlformats.org/drawingml/2006/picture">
+                  <pic:nvPicPr>
+                    <pic:cNvPr id="1253595955" name="Imagem 1" descr="Uma imagem com texto, captura de ecrã, software, Software de multimédia&#10;&#10;Os conteúdos gerados por IA podem estar incorretos."/>
+                    <pic:cNvPicPr/>
+                  </pic:nvPicPr>
+                  <pic:blipFill>
+                    <a:blip r:embed="rId7"/>
+                    <a:stretch>
+                      <a:fillRect/>
+                    </a:stretch>
+                  </pic:blipFill>
+                  <pic:spPr>
+                    <a:xfrm>
+                      <a:off x="0" y="0"/>
+                      <a:ext cx="5400040" cy="2044700"/>
+                    </a:xfrm>
+                    <a:prstGeom prst="rect">
+                      <a:avLst/>
+                    </a:prstGeom>
+                  </pic:spPr>
+                </pic:pic>
+              </a:graphicData>
+            </a:graphic>
+          </wp:inline>
+        </w:drawing>
+      </w:r>
+    </w:p>
+    <w:p>
+      <w:r>
+        <w:drawing>
+          <wp:inline distT="0" distB="0" distL="0" distR="0" wp14:anchorId="10D27359" wp14:editId="597CB7F2">
+            <wp:extent cx="5400040" cy="5020310"/>
+            <wp:effectExtent l="0" t="0" r="0" b="8890"/>
+            <wp:docPr id="871853884" name="Imagem 1"/>
+            <wp:cNvGraphicFramePr>
+              <a:graphicFrameLocks xmlns:a="http://schemas.openxmlformats.org/drawingml/2006/main" noChangeAspect="1"/>
+            </wp:cNvGraphicFramePr>
+            <a:graphic xmlns:a="http://schemas.openxmlformats.org/drawingml/2006/main">
+              <a:graphicData uri="http://schemas.openxmlformats.org/drawingml/2006/picture">
+                <pic:pic xmlns:pic="http://schemas.openxmlformats.org/drawingml/2006/picture">
+                  <pic:nvPicPr>
+                    <pic:cNvPr id="871853884" name=""/>
+                    <pic:cNvPicPr/>
+                  </pic:nvPicPr>
+                  <pic:blipFill>
+                    <a:blip r:embed="rId8"/>
+                    <a:stretch>
+                      <a:fillRect/>
+                    </a:stretch>
+                  </pic:blipFill>
+                  <pic:spPr>
+                    <a:xfrm>
+                      <a:off x="0" y="0"/>
+                      <a:ext cx="5400040" cy="5020310"/>
+                    </a:xfrm>
+                    <a:prstGeom prst="rect">
+                      <a:avLst/>
+                    </a:prstGeom>
+                  </pic:spPr>
+                </pic:pic>
+              </a:graphicData>
+            </a:graphic>
+          </wp:inline>
+        </w:drawing>
+      </w:r>
+    </w:p>
+    <w:p/>
     <w:sectPr>
       <w:pgSz w:w="11906" w:h="16838"/>
       <w:pgMar w:top="1417" w:right="1701" w:bottom="1417" w:left="1701" w:header="708" w:footer="708" w:gutter="0"/>

</xml_diff>